<commit_message>
Works with 2 < processors
</commit_message>
<xml_diff>
--- a/Analysis.docx
+++ b/Analysis.docx
@@ -21,6 +21,12 @@
       </w:r>
       <w:r>
         <w:t>ded up creating horizontal slices of A and vertical slices of B.</w:t>
+      </w:r>
+      <w:r>
+        <w:t xml:space="preserve"> It was the easiest to have work being done in</w:t>
+      </w:r>
+      <w:r>
+        <w:t xml:space="preserve"> every process at the same time, unlike blocking which would not always have working being done on every lock step.</w:t>
       </w:r>
     </w:p>
     <w:p>
@@ -130,6 +136,87 @@
       </w:r>
       <w:r>
         <w:t>, you can see my code.</w:t>
+      </w:r>
+    </w:p>
+    <w:p>
+      <w:pPr>
+        <w:pStyle w:val="ListParagraph"/>
+        <w:numPr>
+          <w:ilvl w:val="0"/>
+          <w:numId w:val="1"/>
+        </w:numPr>
+      </w:pPr>
+      <w:r>
+        <w:t>See Analytic</w:t>
+      </w:r>
+      <w:r>
+        <w:t>s</w:t>
+      </w:r>
+      <w:r>
+        <w:t xml:space="preserve"> excel sheet</w:t>
+      </w:r>
+    </w:p>
+    <w:p>
+      <w:pPr>
+        <w:pStyle w:val="ListParagraph"/>
+        <w:numPr>
+          <w:ilvl w:val="0"/>
+          <w:numId w:val="1"/>
+        </w:numPr>
+      </w:pPr>
+      <w:r>
+        <w:t xml:space="preserve"> </w:t>
+      </w:r>
+    </w:p>
+    <w:p>
+      <w:pPr>
+        <w:pStyle w:val="ListParagraph"/>
+        <w:numPr>
+          <w:ilvl w:val="1"/>
+          <w:numId w:val="1"/>
+        </w:numPr>
+      </w:pPr>
+      <w:r>
+        <w:t xml:space="preserve">Performance increased from 1 to 2 processors, but decreased with 4 processors. My belief is that this has to do with how Mac OS was scheduling since I believe that I have 4 physical cores. As the matrix size increased, the performance increased. Having an additional </w:t>
+      </w:r>
+      <w:r>
+        <w:t xml:space="preserve">2 </w:t>
+      </w:r>
+      <w:r>
+        <w:t>processor</w:t>
+      </w:r>
+      <w:r>
+        <w:t>s</w:t>
+      </w:r>
+      <w:r>
+        <w:t xml:space="preserve"> for </w:t>
+      </w:r>
+      <w:r>
+        <w:t>the large/ginormous matrix really seemed to improve things.</w:t>
+      </w:r>
+    </w:p>
+    <w:p>
+      <w:pPr>
+        <w:pStyle w:val="ListParagraph"/>
+        <w:numPr>
+          <w:ilvl w:val="1"/>
+          <w:numId w:val="1"/>
+        </w:numPr>
+      </w:pPr>
+      <w:r>
+        <w:t>That the time decreased with 4 processors, I really thought it would be a logarithmic decrease.</w:t>
+      </w:r>
+    </w:p>
+    <w:p>
+      <w:pPr>
+        <w:pStyle w:val="ListParagraph"/>
+        <w:numPr>
+          <w:ilvl w:val="1"/>
+          <w:numId w:val="1"/>
+        </w:numPr>
+      </w:pPr>
+      <w:r>
+        <w:t>Doing the matrix multiply with MPI. I think had I implemented another MPI problem without matrix multiplication, I would have figured it out much faster because learning MPI took quite a bit of time. It’s not very plug and play.</w:t>
       </w:r>
       <w:bookmarkStart w:id="0" w:name="_GoBack"/>
       <w:bookmarkEnd w:id="0"/>
@@ -162,7 +249,7 @@
         <w:rFonts w:ascii="Tahoma" w:hAnsi="Tahoma" w:cs="Tahoma" w:hint="default"/>
       </w:rPr>
     </w:lvl>
-    <w:lvl w:ilvl="1" w:tplc="04090019" w:tentative="1">
+    <w:lvl w:ilvl="1" w:tplc="04090019">
       <w:start w:val="1"/>
       <w:numFmt w:val="lowerLetter"/>
       <w:lvlText w:val="%2."/>

</xml_diff>

<commit_message>
fixed issue when it didn't work on 1 processor
</commit_message>
<xml_diff>
--- a/Analysis.docx
+++ b/Analysis.docx
@@ -111,8 +111,13 @@
         </w:rPr>
       </w:pPr>
       <w:r>
-        <w:t>I simply modified the supplied matrix sequential code from class to accept file input in my format listed about. I verified the answer with an online tool as well. Filename: matrix-seq.c</w:t>
-      </w:r>
+        <w:t>I simply modified the supplied matrix sequential code from class to accept file input in my format listed about. I verified the answer with an online tool as well. Filename: matrix-</w:t>
+      </w:r>
+      <w:proofErr w:type="spellStart"/>
+      <w:r>
+        <w:t>seq.c</w:t>
+      </w:r>
+      <w:proofErr w:type="spellEnd"/>
     </w:p>
     <w:p>
       <w:pPr>
@@ -123,20 +128,13 @@
         </w:numPr>
       </w:pPr>
       <w:r>
-        <w:t>I tried</w:t>
-      </w:r>
-      <w:r>
-        <w:t xml:space="preserve"> to complete it, but never got the code working.</w:t>
-      </w:r>
-      <w:r>
-        <w:t xml:space="preserve"> It performs an abort trap somewhere after do the multiplication on each slice.</w:t>
-      </w:r>
-      <w:r>
-        <w:t xml:space="preserve"> However, in the attached matrix.c</w:t>
-      </w:r>
-      <w:r>
-        <w:t>, you can see my code.</w:t>
-      </w:r>
+        <w:t xml:space="preserve">See </w:t>
+      </w:r>
+      <w:proofErr w:type="spellStart"/>
+      <w:r>
+        <w:t>matrix.c</w:t>
+      </w:r>
+      <w:proofErr w:type="spellEnd"/>
     </w:p>
     <w:p>
       <w:pPr>
@@ -177,22 +175,7 @@
         </w:numPr>
       </w:pPr>
       <w:r>
-        <w:t xml:space="preserve">Performance increased from 1 to 2 processors, but decreased with 4 processors. My belief is that this has to do with how Mac OS was scheduling since I believe that I have 4 physical cores. As the matrix size increased, the performance increased. Having an additional </w:t>
-      </w:r>
-      <w:r>
-        <w:t xml:space="preserve">2 </w:t>
-      </w:r>
-      <w:r>
-        <w:t>processor</w:t>
-      </w:r>
-      <w:r>
-        <w:t>s</w:t>
-      </w:r>
-      <w:r>
-        <w:t xml:space="preserve"> for </w:t>
-      </w:r>
-      <w:r>
-        <w:t>the large/ginormous matrix really seemed to improve things.</w:t>
+        <w:t>On the ginormous matrix, we saw a really large improvement with each additional processor. As for the large &amp; modest matrix, the matrices were not large enough to have a real impact due to all the code performing send/receives with MPI.</w:t>
       </w:r>
     </w:p>
     <w:p>
@@ -204,8 +187,13 @@
         </w:numPr>
       </w:pPr>
       <w:r>
-        <w:t>That the time decreased with 4 processors, I really thought it would be a logarithmic decrease.</w:t>
-      </w:r>
+        <w:t xml:space="preserve">No </w:t>
+      </w:r>
+      <w:r>
+        <w:t>surprises</w:t>
+      </w:r>
+      <w:bookmarkStart w:id="0" w:name="_GoBack"/>
+      <w:bookmarkEnd w:id="0"/>
     </w:p>
     <w:p>
       <w:pPr>
@@ -218,8 +206,6 @@
       <w:r>
         <w:t>Doing the matrix multiply with MPI. I think had I implemented another MPI problem without matrix multiplication, I would have figured it out much faster because learning MPI took quite a bit of time. It’s not very plug and play.</w:t>
       </w:r>
-      <w:bookmarkStart w:id="0" w:name="_GoBack"/>
-      <w:bookmarkEnd w:id="0"/>
     </w:p>
     <w:sectPr>
       <w:pgSz w:w="12240" w:h="15840"/>

</xml_diff>